<commit_message>
agenda en planning aangepast
</commit_message>
<xml_diff>
--- a/Agenda's en notulen/Agenda Maandag 23-11.docx
+++ b/Agenda's en notulen/Agenda Maandag 23-11.docx
@@ -76,8 +76,6 @@
         </w:rPr>
         <w:t>4</w:t>
       </w:r>
-      <w:bookmarkStart w:id="0" w:name="_GoBack"/>
-      <w:bookmarkEnd w:id="0"/>
       <w:r>
         <w:rPr>
           <w:lang w:val="nl-NL"/>
@@ -300,11 +298,31 @@
     </w:p>
     <w:p>
       <w:pPr>
+        <w:pStyle w:val="Lijstnummering2"/>
+        <w:numPr>
+          <w:ilvl w:val="0"/>
+          <w:numId w:val="9"/>
+        </w:numPr>
+        <w:rPr>
+          <w:lang w:val="nl-NL"/>
+        </w:rPr>
+      </w:pPr>
+      <w:r>
+        <w:rPr>
+          <w:lang w:val="nl-NL"/>
+        </w:rPr>
+        <w:t>Wat te doen met de vergaderingen op maandag</w:t>
+      </w:r>
+    </w:p>
+    <w:p>
+      <w:pPr>
         <w:pStyle w:val="Lijstnummering"/>
         <w:rPr>
           <w:lang w:val="nl-NL"/>
         </w:rPr>
       </w:pPr>
+      <w:bookmarkStart w:id="0" w:name="_GoBack"/>
+      <w:bookmarkEnd w:id="0"/>
       <w:r>
         <w:rPr>
           <w:lang w:val="nl-NL"/>

</xml_diff>